<commit_message>
Fixed some spelling and formatting mistakes and deleted unnecessary file
</commit_message>
<xml_diff>
--- a/SRS_OnlineShop_V.1.docx
+++ b/SRS_OnlineShop_V.1.docx
@@ -1,6 +1,6 @@
 
 <file path=word/document.xml><?xml version="1.0" encoding="utf-8"?>
-<w:document xmlns:ve="http://schemas.openxmlformats.org/markup-compatibility/2006" xmlns:o="urn:schemas-microsoft-com:office:office" xmlns:r="http://schemas.openxmlformats.org/officeDocument/2006/relationships" xmlns:m="http://schemas.openxmlformats.org/officeDocument/2006/math" xmlns:v="urn:schemas-microsoft-com:vml" xmlns:wp="http://schemas.openxmlformats.org/drawingml/2006/wordprocessingDrawing" xmlns:w10="urn:schemas-microsoft-com:office:word" xmlns:w="http://schemas.openxmlformats.org/wordprocessingml/2006/main" xmlns:wne="http://schemas.microsoft.com/office/word/2006/wordml">
+<w:document xmlns:wpc="http://schemas.microsoft.com/office/word/2010/wordprocessingCanvas" xmlns:mc="http://schemas.openxmlformats.org/markup-compatibility/2006" xmlns:o="urn:schemas-microsoft-com:office:office" xmlns:r="http://schemas.openxmlformats.org/officeDocument/2006/relationships" xmlns:m="http://schemas.openxmlformats.org/officeDocument/2006/math" xmlns:v="urn:schemas-microsoft-com:vml" xmlns:wp14="http://schemas.microsoft.com/office/word/2010/wordprocessingDrawing" xmlns:wp="http://schemas.openxmlformats.org/drawingml/2006/wordprocessingDrawing" xmlns:w10="urn:schemas-microsoft-com:office:word" xmlns:w="http://schemas.openxmlformats.org/wordprocessingml/2006/main" xmlns:w14="http://schemas.microsoft.com/office/word/2010/wordml" xmlns:wpg="http://schemas.microsoft.com/office/word/2010/wordprocessingGroup" xmlns:wpi="http://schemas.microsoft.com/office/word/2010/wordprocessingInk" xmlns:wne="http://schemas.microsoft.com/office/word/2006/wordml" xmlns:wps="http://schemas.microsoft.com/office/word/2010/wordprocessingShape" mc:Ignorable="w14 wp14">
   <w:body>
     <w:p>
       <w:pPr>
@@ -356,13 +356,24 @@
           <w:szCs w:val="28"/>
           <w:lang w:eastAsia="bg-BG"/>
         </w:rPr>
-        <w:t>for furniture shop  web application is intended to provide complete solutions for vendors as well as customers through a single get way using the internet. It will enable vendors to setup online shops, customer to browse through the shop and purchase them online without having to visit the shop physically. The administration module will enable a system administrator to approve and reject requests for new shops and maintain various lists of shop category.</w:t>
+        <w:t xml:space="preserve">for furniture shop </w:t>
+      </w:r>
+      <w:r>
+        <w:rPr>
+          <w:rFonts w:ascii="Times New Roman" w:eastAsia="Times New Roman" w:hAnsi="Times New Roman" w:cs="Times New Roman"/>
+          <w:color w:val="333333"/>
+          <w:sz w:val="28"/>
+          <w:szCs w:val="28"/>
+          <w:lang w:eastAsia="bg-BG"/>
+        </w:rPr>
+        <w:t>web application is intended to provide complete solutions for vendors as well as customers through a single get way using the internet. It will enable vendors to setup online shops, customer to browse through the shop and purchase them online without having to visit the shop physically. The administration module will enable a system administrator to approve and reject requests for new shops and maintain various lists of shop category.</w:t>
       </w:r>
     </w:p>
     <w:p>
       <w:pPr>
         <w:shd w:val="clear" w:color="auto" w:fill="FFFFFF"/>
         <w:spacing w:after="0" w:line="240" w:lineRule="auto"/>
+        <w:ind w:firstLine="720"/>
         <w:jc w:val="both"/>
         <w:rPr>
           <w:rFonts w:ascii="Arial" w:eastAsia="Times New Roman" w:hAnsi="Arial" w:cs="Arial"/>
@@ -411,6 +422,7 @@
       <w:pPr>
         <w:shd w:val="clear" w:color="auto" w:fill="FFFFFF"/>
         <w:spacing w:after="0" w:line="240" w:lineRule="auto"/>
+        <w:ind w:firstLine="720"/>
         <w:jc w:val="both"/>
         <w:rPr>
           <w:rFonts w:ascii="Arial" w:eastAsia="Times New Roman" w:hAnsi="Arial" w:cs="Arial"/>
@@ -471,7 +483,27 @@
           <w:szCs w:val="28"/>
           <w:lang w:eastAsia="bg-BG"/>
         </w:rPr>
-        <w:t xml:space="preserve">OSS- Online shopping System </w:t>
+        <w:t xml:space="preserve">OSS- Online </w:t>
+      </w:r>
+      <w:r>
+        <w:rPr>
+          <w:rFonts w:ascii="Times New Roman" w:eastAsia="Times New Roman" w:hAnsi="Times New Roman" w:cs="Times New Roman"/>
+          <w:color w:val="333333"/>
+          <w:sz w:val="28"/>
+          <w:szCs w:val="28"/>
+          <w:lang w:eastAsia="bg-BG"/>
+        </w:rPr>
+        <w:t>S</w:t>
+      </w:r>
+      <w:r>
+        <w:rPr>
+          <w:rFonts w:ascii="Times New Roman" w:eastAsia="Times New Roman" w:hAnsi="Times New Roman" w:cs="Times New Roman"/>
+          <w:color w:val="333333"/>
+          <w:sz w:val="28"/>
+          <w:szCs w:val="28"/>
+          <w:lang w:eastAsia="bg-BG"/>
+        </w:rPr>
+        <w:t xml:space="preserve">hopping System </w:t>
       </w:r>
     </w:p>
     <w:p>
@@ -574,6 +606,7 @@
       <w:pPr>
         <w:shd w:val="clear" w:color="auto" w:fill="FFFFFF"/>
         <w:spacing w:after="0" w:line="240" w:lineRule="auto"/>
+        <w:ind w:left="720" w:firstLine="720"/>
         <w:jc w:val="both"/>
         <w:rPr>
           <w:rFonts w:ascii="Arial" w:eastAsia="Times New Roman" w:hAnsi="Arial" w:cs="Arial"/>
@@ -691,18 +724,7 @@
           <w:szCs w:val="28"/>
           <w:lang w:val="en-GB" w:eastAsia="bg-BG"/>
         </w:rPr>
-        <w:t xml:space="preserve">The Online Shopping system (OSS) application enables vendors to set up online shops, customers to browse through the shops, and a system administrator to approve and reject requests for new shops and maintain lists of shop categories. Also the developer is designing an online shopping site to manage the items in the shop and also help customers purchase them online without having to visit the shop </w:t>
-      </w:r>
-      <w:r>
-        <w:rPr>
-          <w:rFonts w:ascii="Times New Roman" w:eastAsia="Times New Roman" w:hAnsi="Times New Roman" w:cs="Times New Roman"/>
-          <w:color w:val="333333"/>
-          <w:sz w:val="28"/>
-          <w:szCs w:val="28"/>
-          <w:lang w:val="en-GB" w:eastAsia="bg-BG"/>
-        </w:rPr>
-        <w:lastRenderedPageBreak/>
-        <w:t>physically.</w:t>
+        <w:t>The Online Shopping system (OSS) application enables vendors to set up online shops, customers to browse through the shops, and a system administrator to approve and reject requests for new shops and maintain lists of shop categories. Also the developer is designing an online shopping site to manage the items in the shop and also help customers purchase them online without having to visit the shop physically.</w:t>
       </w:r>
       <w:r>
         <w:rPr>
@@ -735,6 +757,7 @@
           <w:szCs w:val="32"/>
           <w:lang w:eastAsia="bg-BG"/>
         </w:rPr>
+        <w:lastRenderedPageBreak/>
         <w:t>3</w:t>
       </w:r>
       <w:r>
@@ -1024,6 +1047,7 @@
           <w:lang w:eastAsia="bg-BG"/>
         </w:rPr>
       </w:pPr>
+      <w:proofErr w:type="gramStart"/>
       <w:r>
         <w:rPr>
           <w:rFonts w:ascii="Times New Roman" w:eastAsia="Times New Roman" w:hAnsi="Times New Roman" w:cs="Times New Roman"/>
@@ -1052,7 +1076,18 @@
           <w:szCs w:val="28"/>
           <w:lang w:eastAsia="bg-BG"/>
         </w:rPr>
-        <w:t>Graphical User Interface</w:t>
+        <w:t>Graphical</w:t>
+      </w:r>
+      <w:proofErr w:type="gramEnd"/>
+      <w:r>
+        <w:rPr>
+          <w:rFonts w:ascii="Times New Roman" w:eastAsia="Times New Roman" w:hAnsi="Times New Roman" w:cs="Times New Roman"/>
+          <w:color w:val="333333"/>
+          <w:sz w:val="28"/>
+          <w:szCs w:val="28"/>
+          <w:lang w:eastAsia="bg-BG"/>
+        </w:rPr>
+        <w:t xml:space="preserve"> User Interface</w:t>
       </w:r>
     </w:p>
     <w:p>
@@ -1174,8 +1209,13 @@
                     <w:pPr>
                       <w:jc w:val="center"/>
                     </w:pPr>
+                    <w:proofErr w:type="gramStart"/>
                     <w:r>
-                      <w:t>Already a user? Sign In!</w:t>
+                      <w:t>Already a user?</w:t>
+                    </w:r>
+                    <w:proofErr w:type="gramEnd"/>
+                    <w:r>
+                      <w:t xml:space="preserve"> Sign In!</w:t>
                     </w:r>
                   </w:p>
                 </w:txbxContent>
@@ -1358,7 +1398,6 @@
           <w:noProof/>
           <w:sz w:val="30"/>
           <w:szCs w:val="30"/>
-          <w:lang w:val="bg-BG" w:eastAsia="bg-BG"/>
         </w:rPr>
         <w:lastRenderedPageBreak/>
         <w:drawing>
@@ -1377,7 +1416,7 @@
                     <pic:cNvPicPr/>
                   </pic:nvPicPr>
                   <pic:blipFill>
-                    <a:blip r:embed="rId6" cstate="print"/>
+                    <a:blip r:embed="rId7" cstate="print"/>
                     <a:stretch>
                       <a:fillRect/>
                     </a:stretch>
@@ -1445,7 +1484,6 @@
           <w:noProof/>
           <w:sz w:val="30"/>
           <w:szCs w:val="30"/>
-          <w:lang w:val="bg-BG" w:eastAsia="bg-BG"/>
         </w:rPr>
         <w:drawing>
           <wp:inline distT="0" distB="0" distL="0" distR="0">
@@ -1463,7 +1501,7 @@
                     <pic:cNvPicPr/>
                   </pic:nvPicPr>
                   <pic:blipFill>
-                    <a:blip r:embed="rId7" cstate="print"/>
+                    <a:blip r:embed="rId8" cstate="print"/>
                     <a:stretch>
                       <a:fillRect/>
                     </a:stretch>
@@ -1549,7 +1587,25 @@
           <w:szCs w:val="32"/>
           <w:shd w:val="clear" w:color="auto" w:fill="FFFFFF"/>
         </w:rPr>
-        <w:t>4.Preliminary Schedule </w:t>
+        <w:t>4.</w:t>
+      </w:r>
+      <w:r>
+        <w:rPr>
+          <w:color w:val="333333"/>
+          <w:sz w:val="32"/>
+          <w:szCs w:val="32"/>
+          <w:shd w:val="clear" w:color="auto" w:fill="FFFFFF"/>
+        </w:rPr>
+        <w:t xml:space="preserve"> </w:t>
+      </w:r>
+      <w:r>
+        <w:rPr>
+          <w:color w:val="333333"/>
+          <w:sz w:val="32"/>
+          <w:szCs w:val="32"/>
+          <w:shd w:val="clear" w:color="auto" w:fill="FFFFFF"/>
+        </w:rPr>
+        <w:t>Preliminary Schedule </w:t>
       </w:r>
     </w:p>
     <w:p>
@@ -2261,7 +2317,7 @@
             <v:group id="_x0000_s1104" style="position:absolute;left:1410;top:1455;width:8640;height:9705" coordorigin="1410,1455" coordsize="8640,9705">
               <v:roundrect id="Rounded Rectangle 2" o:spid="_x0000_s1105" style="position:absolute;left:1450;top:5065;width:2100;height:660;visibility:visible;mso-position-horizontal:left;mso-position-horizontal-relative:margin;v-text-anchor:middle" arcsize="10923f" o:gfxdata="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" fillcolor="white [3201]" strokecolor="#70ad47 [3209]" strokeweight="1pt">
                 <v:stroke joinstyle="miter"/>
-                <v:textbox style="mso-next-textbox:#Rounded Rectangle 2">
+                <v:textbox>
                   <w:txbxContent>
                     <w:p>
                       <w:pPr>
@@ -2276,7 +2332,7 @@
               </v:roundrect>
               <v:roundrect id="Rounded Rectangle 4" o:spid="_x0000_s1106" style="position:absolute;left:1470;top:3255;width:2115;height:750;visibility:visible;v-text-anchor:middle" arcsize="10923f" o:gfxdata="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" fillcolor="white [3201]" strokecolor="#70ad47 [3209]" strokeweight="1pt">
                 <v:stroke joinstyle="miter"/>
-                <v:textbox style="mso-next-textbox:#Rounded Rectangle 4">
+                <v:textbox>
                   <w:txbxContent>
                     <w:p>
                       <w:pPr>
@@ -2297,7 +2353,7 @@
               </v:shape>
               <v:roundrect id="Rounded Rectangle 20" o:spid="_x0000_s1109" style="position:absolute;left:7815;top:5640;width:1935;height:765;visibility:visible;v-text-anchor:middle" arcsize="10923f" o:gfxdata="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" fillcolor="white [3201]" strokecolor="#70ad47 [3209]" strokeweight="1pt">
                 <v:stroke joinstyle="miter"/>
-                <v:textbox style="mso-next-textbox:#Rounded Rectangle 20">
+                <v:textbox>
                   <w:txbxContent>
                     <w:p>
                       <w:pPr>
@@ -2312,7 +2368,7 @@
               </v:roundrect>
               <v:roundrect id="Rounded Rectangle 21" o:spid="_x0000_s1110" style="position:absolute;left:7815;top:6810;width:1980;height:765;visibility:visible;v-text-anchor:middle" arcsize="10923f" o:gfxdata="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" fillcolor="white [3201]" strokecolor="#70ad47 [3209]" strokeweight="1pt">
                 <v:stroke joinstyle="miter"/>
-                <v:textbox style="mso-next-textbox:#Rounded Rectangle 21">
+                <v:textbox>
                   <w:txbxContent>
                     <w:p>
                       <w:pPr>
@@ -2396,7 +2452,7 @@
               </v:shape>
               <v:roundrect id="Rounded Rectangle 3" o:spid="_x0000_s1122" style="position:absolute;left:8085;top:9975;width:1965;height:855;visibility:visible;mso-height-relative:margin;v-text-anchor:middle" arcsize="10923f" o:gfxdata="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" fillcolor="white [3201]" strokecolor="#70ad47 [3209]" strokeweight="1pt">
                 <v:stroke joinstyle="miter"/>
-                <v:textbox style="mso-next-textbox:#Rounded Rectangle 3">
+                <v:textbox>
                   <w:txbxContent>
                     <w:p>
                       <w:pPr>
@@ -2433,7 +2489,7 @@
               <v:group id="_x0000_s1126" style="position:absolute;left:4080;top:1455;width:3120;height:6720" coordorigin="4080,1455" coordsize="3120,6720">
                 <v:roundrect id="Rounded Rectangle 1" o:spid="_x0000_s1127" style="position:absolute;left:4080;top:1455;width:3120;height:960;visibility:visible;mso-width-relative:margin;mso-height-relative:margin;v-text-anchor:middle" arcsize="10923f" o:gfxdata="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" fillcolor="white [3201]" strokecolor="#70ad47 [3209]" strokeweight="1pt">
                   <v:stroke joinstyle="miter"/>
-                  <v:textbox style="mso-next-textbox:#Rounded Rectangle 1">
+                  <v:textbox>
                     <w:txbxContent>
                       <w:p>
                         <w:pPr>
@@ -2456,7 +2512,7 @@
                 </v:roundrect>
                 <v:roundrect id="Rounded Rectangle 6" o:spid="_x0000_s1128" style="position:absolute;left:4320;top:4605;width:1980;height:780;visibility:visible;v-text-anchor:middle" arcsize="10923f" o:gfxdata="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" fillcolor="white [3201]" strokecolor="#70ad47 [3209]" strokeweight="1pt">
                   <v:stroke joinstyle="miter"/>
-                  <v:textbox style="mso-next-textbox:#Rounded Rectangle 6">
+                  <v:textbox>
                     <w:txbxContent>
                       <w:p>
                         <w:pPr>
@@ -2471,7 +2527,7 @@
                 </v:roundrect>
                 <v:roundrect id="Rounded Rectangle 7" o:spid="_x0000_s1129" style="position:absolute;left:4380;top:5580;width:2130;height:750;visibility:visible;mso-width-relative:margin;mso-height-relative:margin;v-text-anchor:middle" arcsize="10923f" o:gfxdata="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" fillcolor="white [3201]" strokecolor="#70ad47 [3209]" strokeweight="1pt">
                   <v:stroke joinstyle="miter"/>
-                  <v:textbox style="mso-next-textbox:#Rounded Rectangle 7">
+                  <v:textbox>
                     <w:txbxContent>
                       <w:p>
                         <w:pPr>
@@ -2945,18 +3001,24 @@
           <w:sz w:val="28"/>
           <w:szCs w:val="28"/>
         </w:rPr>
-        <w:t xml:space="preserve">4.3Model Diagram </w:t>
-      </w:r>
-      <w:proofErr w:type="spellStart"/>
-      <w:r>
-        <w:rPr>
-          <w:rFonts w:ascii="Times New Roman" w:eastAsia="Times New Roman" w:hAnsi="Times New Roman" w:cs="Times New Roman"/>
-          <w:sz w:val="28"/>
-          <w:szCs w:val="28"/>
-        </w:rPr>
-        <w:t>Visior</w:t>
-      </w:r>
-      <w:proofErr w:type="spellEnd"/>
+        <w:t>4.3Model Diagram Visi</w:t>
+      </w:r>
+      <w:r>
+        <w:rPr>
+          <w:rFonts w:ascii="Times New Roman" w:eastAsia="Times New Roman" w:hAnsi="Times New Roman" w:cs="Times New Roman"/>
+          <w:sz w:val="28"/>
+          <w:szCs w:val="28"/>
+        </w:rPr>
+        <w:t>t</w:t>
+      </w:r>
+      <w:r>
+        <w:rPr>
+          <w:rFonts w:ascii="Times New Roman" w:eastAsia="Times New Roman" w:hAnsi="Times New Roman" w:cs="Times New Roman"/>
+          <w:sz w:val="28"/>
+          <w:szCs w:val="28"/>
+        </w:rPr>
+        <w:t>or</w:t>
+      </w:r>
     </w:p>
     <w:p>
       <w:pPr>
@@ -3080,7 +3142,6 @@
       <w:r>
         <w:rPr>
           <w:noProof/>
-          <w:lang w:val="bg-BG" w:eastAsia="bg-BG"/>
         </w:rPr>
         <w:drawing>
           <wp:inline distT="0" distB="0" distL="0" distR="0">
@@ -3100,7 +3161,7 @@
                     </pic:cNvPicPr>
                   </pic:nvPicPr>
                   <pic:blipFill>
-                    <a:blip r:embed="rId8" cstate="print"/>
+                    <a:blip r:embed="rId9" cstate="print"/>
                     <a:srcRect/>
                     <a:stretch>
                       <a:fillRect/>
@@ -3338,7 +3399,27 @@
           <w:sz w:val="28"/>
           <w:szCs w:val="28"/>
         </w:rPr>
-        <w:t>The system will have two external interfaces: for a credit card verification and for order shipping.</w:t>
+        <w:t xml:space="preserve">The system will have two external interfaces: for </w:t>
+      </w:r>
+      <w:proofErr w:type="gramStart"/>
+      <w:r>
+        <w:rPr>
+          <w:rFonts w:ascii="Times New Roman" w:hAnsi="Times New Roman" w:cs="Times New Roman"/>
+          <w:color w:val="000000"/>
+          <w:sz w:val="28"/>
+          <w:szCs w:val="28"/>
+        </w:rPr>
+        <w:t>a credit</w:t>
+      </w:r>
+      <w:proofErr w:type="gramEnd"/>
+      <w:r>
+        <w:rPr>
+          <w:rFonts w:ascii="Times New Roman" w:hAnsi="Times New Roman" w:cs="Times New Roman"/>
+          <w:color w:val="000000"/>
+          <w:sz w:val="28"/>
+          <w:szCs w:val="28"/>
+        </w:rPr>
+        <w:t xml:space="preserve"> card verification and for order shipping.</w:t>
       </w:r>
     </w:p>
     <w:p>
@@ -3363,6 +3444,7 @@
           <w:szCs w:val="28"/>
         </w:rPr>
       </w:pPr>
+      <w:proofErr w:type="gramStart"/>
       <w:r>
         <w:rPr>
           <w:rFonts w:ascii="Times New Roman" w:hAnsi="Times New Roman" w:cs="Times New Roman"/>
@@ -3373,56 +3455,9 @@
           <w:szCs w:val="28"/>
           <w:u w:val="single"/>
         </w:rPr>
-        <w:t xml:space="preserve">credit card authorization system: </w:t>
-      </w:r>
-    </w:p>
-    <w:p>
-      <w:pPr>
-        <w:rPr>
-          <w:rFonts w:ascii="Times New Roman" w:hAnsi="Times New Roman" w:cs="Times New Roman"/>
-          <w:color w:val="000000"/>
-          <w:sz w:val="28"/>
-          <w:szCs w:val="28"/>
-        </w:rPr>
-      </w:pPr>
-      <w:r>
-        <w:rPr>
-          <w:rFonts w:ascii="Times New Roman" w:hAnsi="Times New Roman" w:cs="Times New Roman"/>
-          <w:color w:val="000000"/>
-          <w:sz w:val="28"/>
-          <w:szCs w:val="28"/>
-        </w:rPr>
-        <w:t xml:space="preserve">The credit card authorization system will be used to accept and verify a customer's credit card information. </w:t>
-      </w:r>
-    </w:p>
-    <w:p>
-      <w:pPr>
-        <w:rPr>
-          <w:rFonts w:ascii="Times New Roman" w:hAnsi="Times New Roman" w:cs="Times New Roman"/>
-          <w:color w:val="000000"/>
-          <w:sz w:val="28"/>
-          <w:szCs w:val="28"/>
-        </w:rPr>
-      </w:pPr>
-      <w:r>
-        <w:rPr>
-          <w:rFonts w:ascii="Times New Roman" w:hAnsi="Times New Roman" w:cs="Times New Roman"/>
-          <w:color w:val="000000"/>
-          <w:sz w:val="28"/>
-          <w:szCs w:val="28"/>
-        </w:rPr>
-        <w:t xml:space="preserve">The information supplied in this screen will be sent directly to a credit card verification company. The Credit Card Input Screen will be displayed repeatedly with a prompt to re-enter the information in case of a credit card rejection. </w:t>
-      </w:r>
-    </w:p>
-    <w:p>
-      <w:pPr>
-        <w:rPr>
-          <w:rFonts w:ascii="Times New Roman" w:hAnsi="Times New Roman" w:cs="Times New Roman"/>
-          <w:color w:val="000000"/>
-          <w:sz w:val="28"/>
-          <w:szCs w:val="28"/>
-        </w:rPr>
-      </w:pPr>
+        <w:t>credit</w:t>
+      </w:r>
+      <w:proofErr w:type="gramEnd"/>
       <w:r>
         <w:rPr>
           <w:rFonts w:ascii="Times New Roman" w:hAnsi="Times New Roman" w:cs="Times New Roman"/>
@@ -3433,25 +3468,99 @@
           <w:szCs w:val="28"/>
           <w:u w:val="single"/>
         </w:rPr>
-        <w:t xml:space="preserve">shipping system: </w:t>
-      </w:r>
-    </w:p>
-    <w:p>
-      <w:pPr>
-        <w:spacing w:after="0" w:line="240" w:lineRule="auto"/>
-        <w:rPr>
-          <w:rFonts w:ascii="Times New Roman" w:eastAsia="Times New Roman" w:hAnsi="Times New Roman" w:cs="Times New Roman"/>
-          <w:sz w:val="28"/>
-          <w:szCs w:val="28"/>
-        </w:rPr>
-      </w:pPr>
-      <w:r>
+        <w:t xml:space="preserve"> card authorization system: </w:t>
+      </w:r>
+    </w:p>
+    <w:p>
+      <w:pPr>
         <w:rPr>
           <w:rFonts w:ascii="Times New Roman" w:hAnsi="Times New Roman" w:cs="Times New Roman"/>
           <w:color w:val="000000"/>
           <w:sz w:val="28"/>
           <w:szCs w:val="28"/>
         </w:rPr>
+      </w:pPr>
+      <w:r>
+        <w:rPr>
+          <w:rFonts w:ascii="Times New Roman" w:hAnsi="Times New Roman" w:cs="Times New Roman"/>
+          <w:color w:val="000000"/>
+          <w:sz w:val="28"/>
+          <w:szCs w:val="28"/>
+        </w:rPr>
+        <w:t xml:space="preserve">The credit card authorization system will be used to accept and verify a customer's credit card information. </w:t>
+      </w:r>
+    </w:p>
+    <w:p>
+      <w:pPr>
+        <w:rPr>
+          <w:rFonts w:ascii="Times New Roman" w:hAnsi="Times New Roman" w:cs="Times New Roman"/>
+          <w:color w:val="000000"/>
+          <w:sz w:val="28"/>
+          <w:szCs w:val="28"/>
+        </w:rPr>
+      </w:pPr>
+      <w:r>
+        <w:rPr>
+          <w:rFonts w:ascii="Times New Roman" w:hAnsi="Times New Roman" w:cs="Times New Roman"/>
+          <w:color w:val="000000"/>
+          <w:sz w:val="28"/>
+          <w:szCs w:val="28"/>
+        </w:rPr>
+        <w:t xml:space="preserve">The information supplied in this screen will be sent directly to a credit card verification company. The Credit Card Input Screen will be displayed repeatedly with a prompt to re-enter the information in case of a credit card rejection. </w:t>
+      </w:r>
+    </w:p>
+    <w:p>
+      <w:pPr>
+        <w:rPr>
+          <w:rFonts w:ascii="Times New Roman" w:hAnsi="Times New Roman" w:cs="Times New Roman"/>
+          <w:color w:val="000000"/>
+          <w:sz w:val="28"/>
+          <w:szCs w:val="28"/>
+        </w:rPr>
+      </w:pPr>
+      <w:proofErr w:type="gramStart"/>
+      <w:r>
+        <w:rPr>
+          <w:rFonts w:ascii="Times New Roman" w:hAnsi="Times New Roman" w:cs="Times New Roman"/>
+          <w:b/>
+          <w:bCs/>
+          <w:color w:val="000000"/>
+          <w:sz w:val="28"/>
+          <w:szCs w:val="28"/>
+          <w:u w:val="single"/>
+        </w:rPr>
+        <w:t>shipping</w:t>
+      </w:r>
+      <w:proofErr w:type="gramEnd"/>
+      <w:r>
+        <w:rPr>
+          <w:rFonts w:ascii="Times New Roman" w:hAnsi="Times New Roman" w:cs="Times New Roman"/>
+          <w:b/>
+          <w:bCs/>
+          <w:color w:val="000000"/>
+          <w:sz w:val="28"/>
+          <w:szCs w:val="28"/>
+          <w:u w:val="single"/>
+        </w:rPr>
+        <w:t xml:space="preserve"> system: </w:t>
+      </w:r>
+    </w:p>
+    <w:p>
+      <w:pPr>
+        <w:spacing w:after="0" w:line="240" w:lineRule="auto"/>
+        <w:rPr>
+          <w:rFonts w:ascii="Times New Roman" w:eastAsia="Times New Roman" w:hAnsi="Times New Roman" w:cs="Times New Roman"/>
+          <w:sz w:val="28"/>
+          <w:szCs w:val="28"/>
+        </w:rPr>
+      </w:pPr>
+      <w:r>
+        <w:rPr>
+          <w:rFonts w:ascii="Times New Roman" w:hAnsi="Times New Roman" w:cs="Times New Roman"/>
+          <w:color w:val="000000"/>
+          <w:sz w:val="28"/>
+          <w:szCs w:val="28"/>
+        </w:rPr>
         <w:t>The shipping system will be used to select a shipping method and to confirm the customer's shipping address and will be connected directly to a shipping company.</w:t>
       </w:r>
     </w:p>
@@ -3528,13 +3637,23 @@
           <w:szCs w:val="28"/>
         </w:rPr>
       </w:pPr>
-      <w:r>
-        <w:rPr>
-          <w:rFonts w:ascii="Times New Roman" w:eastAsia="Times New Roman" w:hAnsi="Times New Roman" w:cs="Times New Roman"/>
-          <w:sz w:val="28"/>
-          <w:szCs w:val="28"/>
-        </w:rPr>
-        <w:t>have access into this admin page. Admin may be the owner of the shop. The administrator has all the information about all the users and about all products.</w:t>
+      <w:proofErr w:type="gramStart"/>
+      <w:r>
+        <w:rPr>
+          <w:rFonts w:ascii="Times New Roman" w:eastAsia="Times New Roman" w:hAnsi="Times New Roman" w:cs="Times New Roman"/>
+          <w:sz w:val="28"/>
+          <w:szCs w:val="28"/>
+        </w:rPr>
+        <w:t>have</w:t>
+      </w:r>
+      <w:proofErr w:type="gramEnd"/>
+      <w:r>
+        <w:rPr>
+          <w:rFonts w:ascii="Times New Roman" w:eastAsia="Times New Roman" w:hAnsi="Times New Roman" w:cs="Times New Roman"/>
+          <w:sz w:val="28"/>
+          <w:szCs w:val="28"/>
+        </w:rPr>
+        <w:t xml:space="preserve"> access into this admin page. Admin may be the owner of the shop. The administrator has all the information about all the users and about all products.</w:t>
       </w:r>
     </w:p>
     <w:p>
@@ -3578,6 +3697,14 @@
           <w:sz w:val="28"/>
           <w:szCs w:val="28"/>
         </w:rPr>
+        <w:t xml:space="preserve"> </w:t>
+      </w:r>
+      <w:r>
+        <w:rPr>
+          <w:rFonts w:ascii="Times New Roman" w:eastAsia="Times New Roman" w:hAnsi="Times New Roman" w:cs="Times New Roman"/>
+          <w:sz w:val="28"/>
+          <w:szCs w:val="28"/>
+        </w:rPr>
         <w:t>Manage Products</w:t>
       </w:r>
     </w:p>
@@ -3596,7 +3723,23 @@
           <w:sz w:val="28"/>
           <w:szCs w:val="28"/>
         </w:rPr>
-        <w:t xml:space="preserve">2.Manage </w:t>
+        <w:t>2.</w:t>
+      </w:r>
+      <w:r>
+        <w:rPr>
+          <w:rFonts w:ascii="Times New Roman" w:eastAsia="Times New Roman" w:hAnsi="Times New Roman" w:cs="Times New Roman"/>
+          <w:sz w:val="28"/>
+          <w:szCs w:val="28"/>
+        </w:rPr>
+        <w:t xml:space="preserve"> </w:t>
+      </w:r>
+      <w:r>
+        <w:rPr>
+          <w:rFonts w:ascii="Times New Roman" w:eastAsia="Times New Roman" w:hAnsi="Times New Roman" w:cs="Times New Roman"/>
+          <w:sz w:val="28"/>
+          <w:szCs w:val="28"/>
+        </w:rPr>
+        <w:t xml:space="preserve">Manage </w:t>
       </w:r>
       <w:r>
         <w:rPr>
@@ -3622,8 +3765,26 @@
           <w:sz w:val="28"/>
           <w:szCs w:val="28"/>
         </w:rPr>
-        <w:t>3.Manage  Orders</w:t>
-      </w:r>
+        <w:t>3.</w:t>
+      </w:r>
+      <w:r>
+        <w:rPr>
+          <w:rFonts w:ascii="Times New Roman" w:eastAsia="Times New Roman" w:hAnsi="Times New Roman" w:cs="Times New Roman"/>
+          <w:sz w:val="28"/>
+          <w:szCs w:val="28"/>
+        </w:rPr>
+        <w:t xml:space="preserve"> </w:t>
+      </w:r>
+      <w:proofErr w:type="gramStart"/>
+      <w:r>
+        <w:rPr>
+          <w:rFonts w:ascii="Times New Roman" w:eastAsia="Times New Roman" w:hAnsi="Times New Roman" w:cs="Times New Roman"/>
+          <w:sz w:val="28"/>
+          <w:szCs w:val="28"/>
+        </w:rPr>
+        <w:t>Manage  Orders</w:t>
+      </w:r>
+      <w:proofErr w:type="gramEnd"/>
     </w:p>
     <w:p>
       <w:pPr>
@@ -3865,16 +4026,22 @@
         </w:rPr>
         <w:t xml:space="preserve">View </w:t>
       </w:r>
-      <w:proofErr w:type="spellStart"/>
-      <w:r>
-        <w:rPr>
-          <w:rFonts w:ascii="Times New Roman" w:eastAsia="Times New Roman" w:hAnsi="Times New Roman" w:cs="Times New Roman"/>
-          <w:sz w:val="28"/>
-          <w:szCs w:val="28"/>
-        </w:rPr>
-        <w:t>Custemer</w:t>
-      </w:r>
-      <w:proofErr w:type="spellEnd"/>
+      <w:r>
+        <w:rPr>
+          <w:rFonts w:ascii="Times New Roman" w:eastAsia="Times New Roman" w:hAnsi="Times New Roman" w:cs="Times New Roman"/>
+          <w:sz w:val="28"/>
+          <w:szCs w:val="28"/>
+        </w:rPr>
+        <w:t>Custo</w:t>
+      </w:r>
+      <w:r>
+        <w:rPr>
+          <w:rFonts w:ascii="Times New Roman" w:eastAsia="Times New Roman" w:hAnsi="Times New Roman" w:cs="Times New Roman"/>
+          <w:sz w:val="28"/>
+          <w:szCs w:val="28"/>
+        </w:rPr>
+        <w:t>mer</w:t>
+      </w:r>
     </w:p>
     <w:p>
       <w:pPr>
@@ -4165,7 +4332,25 @@
           <w:sz w:val="28"/>
           <w:szCs w:val="28"/>
         </w:rPr>
-        <w:t xml:space="preserve">Administrator can view the Orders which is generated by the </w:t>
+        <w:t xml:space="preserve">Administrator can view the Orders which </w:t>
+      </w:r>
+      <w:proofErr w:type="gramStart"/>
+      <w:r>
+        <w:rPr>
+          <w:rFonts w:ascii="Times New Roman" w:eastAsia="Times New Roman" w:hAnsi="Times New Roman" w:cs="Times New Roman"/>
+          <w:sz w:val="28"/>
+          <w:szCs w:val="28"/>
+        </w:rPr>
+        <w:t>is</w:t>
+      </w:r>
+      <w:proofErr w:type="gramEnd"/>
+      <w:r>
+        <w:rPr>
+          <w:rFonts w:ascii="Times New Roman" w:eastAsia="Times New Roman" w:hAnsi="Times New Roman" w:cs="Times New Roman"/>
+          <w:sz w:val="28"/>
+          <w:szCs w:val="28"/>
+        </w:rPr>
+        <w:t xml:space="preserve"> generated by the </w:t>
       </w:r>
       <w:r>
         <w:rPr>
@@ -4335,16 +4520,30 @@
         <w:lastRenderedPageBreak/>
         <w:t>-</w:t>
       </w:r>
-      <w:proofErr w:type="spellStart"/>
-      <w:r>
-        <w:rPr>
-          <w:rFonts w:ascii="Times New Roman" w:eastAsia="Times New Roman" w:hAnsi="Times New Roman" w:cs="Times New Roman"/>
-          <w:sz w:val="28"/>
-          <w:szCs w:val="28"/>
-        </w:rPr>
-        <w:t>Costemers</w:t>
-      </w:r>
-      <w:proofErr w:type="spellEnd"/>
+      <w:r>
+        <w:rPr>
+          <w:rFonts w:ascii="Times New Roman" w:eastAsia="Times New Roman" w:hAnsi="Times New Roman" w:cs="Times New Roman"/>
+          <w:sz w:val="28"/>
+          <w:szCs w:val="28"/>
+        </w:rPr>
+        <w:t>C</w:t>
+      </w:r>
+      <w:r>
+        <w:rPr>
+          <w:rFonts w:ascii="Times New Roman" w:eastAsia="Times New Roman" w:hAnsi="Times New Roman" w:cs="Times New Roman"/>
+          <w:sz w:val="28"/>
+          <w:szCs w:val="28"/>
+        </w:rPr>
+        <w:t>usto</w:t>
+      </w:r>
+      <w:r>
+        <w:rPr>
+          <w:rFonts w:ascii="Times New Roman" w:eastAsia="Times New Roman" w:hAnsi="Times New Roman" w:cs="Times New Roman"/>
+          <w:sz w:val="28"/>
+          <w:szCs w:val="28"/>
+        </w:rPr>
+        <w:t>mers</w:t>
+      </w:r>
     </w:p>
     <w:p>
       <w:pPr>
@@ -4389,25 +4588,7 @@
           <w:sz w:val="28"/>
           <w:szCs w:val="28"/>
         </w:rPr>
-        <w:t xml:space="preserve">A new user will have to register in the system by providing essential </w:t>
-      </w:r>
-    </w:p>
-    <w:p>
-      <w:pPr>
-        <w:spacing w:after="0" w:line="240" w:lineRule="auto"/>
-        <w:rPr>
-          <w:rFonts w:ascii="Times New Roman" w:eastAsia="Times New Roman" w:hAnsi="Times New Roman" w:cs="Times New Roman"/>
-          <w:sz w:val="28"/>
-          <w:szCs w:val="28"/>
-        </w:rPr>
-      </w:pPr>
-      <w:r>
-        <w:rPr>
-          <w:rFonts w:ascii="Times New Roman" w:eastAsia="Times New Roman" w:hAnsi="Times New Roman" w:cs="Times New Roman"/>
-          <w:sz w:val="28"/>
-          <w:szCs w:val="28"/>
-        </w:rPr>
-        <w:t>details in order to view the products in the system. The admin must accept a new user by unblocking him.</w:t>
+        <w:t>A new user will have to register in the system by providing essential details in order to view the products in the system. The admin must accept a new user by unblocking him.</w:t>
       </w:r>
     </w:p>
     <w:p>
@@ -4501,23 +4682,39 @@
         </w:rPr>
         <w:t>User can view the list of products based on their names after successful login. A detailed description of a particular product</w:t>
       </w:r>
-    </w:p>
-    <w:p>
-      <w:pPr>
-        <w:spacing w:after="0" w:line="240" w:lineRule="auto"/>
-        <w:rPr>
-          <w:rFonts w:ascii="Times New Roman" w:eastAsia="Times New Roman" w:hAnsi="Times New Roman" w:cs="Times New Roman"/>
-          <w:sz w:val="28"/>
-          <w:szCs w:val="28"/>
-        </w:rPr>
-      </w:pPr>
-      <w:r>
-        <w:rPr>
-          <w:rFonts w:ascii="Times New Roman" w:eastAsia="Times New Roman" w:hAnsi="Times New Roman" w:cs="Times New Roman"/>
-          <w:sz w:val="28"/>
-          <w:szCs w:val="28"/>
-        </w:rPr>
-        <w:t>with product name, products details, product image, price can be viewed by users.</w:t>
+      <w:r>
+        <w:rPr>
+          <w:rFonts w:ascii="Times New Roman" w:eastAsia="Times New Roman" w:hAnsi="Times New Roman" w:cs="Times New Roman"/>
+          <w:sz w:val="28"/>
+          <w:szCs w:val="28"/>
+        </w:rPr>
+        <w:t xml:space="preserve"> </w:t>
+      </w:r>
+      <w:r>
+        <w:rPr>
+          <w:rFonts w:ascii="Times New Roman" w:eastAsia="Times New Roman" w:hAnsi="Times New Roman" w:cs="Times New Roman"/>
+          <w:sz w:val="28"/>
+          <w:szCs w:val="28"/>
+        </w:rPr>
+        <w:t xml:space="preserve">with product name, products details, product image, </w:t>
+      </w:r>
+      <w:proofErr w:type="gramStart"/>
+      <w:r>
+        <w:rPr>
+          <w:rFonts w:ascii="Times New Roman" w:eastAsia="Times New Roman" w:hAnsi="Times New Roman" w:cs="Times New Roman"/>
+          <w:sz w:val="28"/>
+          <w:szCs w:val="28"/>
+        </w:rPr>
+        <w:t>price</w:t>
+      </w:r>
+      <w:proofErr w:type="gramEnd"/>
+      <w:r>
+        <w:rPr>
+          <w:rFonts w:ascii="Times New Roman" w:eastAsia="Times New Roman" w:hAnsi="Times New Roman" w:cs="Times New Roman"/>
+          <w:sz w:val="28"/>
+          <w:szCs w:val="28"/>
+        </w:rPr>
+        <w:t xml:space="preserve"> can be viewed by users.</w:t>
       </w:r>
     </w:p>
     <w:p>
@@ -4729,25 +4926,7 @@
           <w:sz w:val="28"/>
           <w:szCs w:val="28"/>
         </w:rPr>
-        <w:t xml:space="preserve">the items in the cart the user can submit the cart by </w:t>
-      </w:r>
-    </w:p>
-    <w:p>
-      <w:pPr>
-        <w:spacing w:after="0" w:line="240" w:lineRule="auto"/>
-        <w:rPr>
-          <w:rFonts w:ascii="Times New Roman" w:eastAsia="Times New Roman" w:hAnsi="Times New Roman" w:cs="Times New Roman"/>
-          <w:sz w:val="28"/>
-          <w:szCs w:val="28"/>
-        </w:rPr>
-      </w:pPr>
-      <w:r>
-        <w:rPr>
-          <w:rFonts w:ascii="Times New Roman" w:eastAsia="Times New Roman" w:hAnsi="Times New Roman" w:cs="Times New Roman"/>
-          <w:sz w:val="28"/>
-          <w:szCs w:val="28"/>
-        </w:rPr>
-        <w:t>providing a delivery address.</w:t>
+        <w:t>the items in the cart the user can submit the cart by providing a delivery address.</w:t>
       </w:r>
       <w:r>
         <w:rPr>
@@ -6191,8 +6370,6 @@
         </w:rPr>
         <w:t>item</w:t>
       </w:r>
-      <w:bookmarkStart w:id="0" w:name="_GoBack"/>
-      <w:bookmarkEnd w:id="0"/>
     </w:p>
     <w:p>
       <w:pPr>
@@ -7845,7 +8022,6 @@
         </w:rPr>
         <w:t xml:space="preserve">Only </w:t>
       </w:r>
-      <w:proofErr w:type="spellStart"/>
       <w:r>
         <w:rPr>
           <w:rFonts w:ascii="Times New Roman" w:eastAsia="Times New Roman" w:hAnsi="Times New Roman" w:cs="Times New Roman"/>
@@ -7854,7 +8030,6 @@
         </w:rPr>
         <w:t>admins</w:t>
       </w:r>
-      <w:proofErr w:type="spellEnd"/>
       <w:r>
         <w:rPr>
           <w:rFonts w:ascii="Times New Roman" w:eastAsia="Times New Roman" w:hAnsi="Times New Roman" w:cs="Times New Roman"/>
@@ -7893,7 +8068,6 @@
           <w:szCs w:val="28"/>
         </w:rPr>
       </w:pPr>
-      <w:proofErr w:type="spellStart"/>
       <w:r>
         <w:rPr>
           <w:rFonts w:ascii="Times New Roman" w:eastAsia="Times New Roman" w:hAnsi="Times New Roman" w:cs="Times New Roman"/>
@@ -7902,7 +8076,6 @@
         </w:rPr>
         <w:t>Admins</w:t>
       </w:r>
-      <w:proofErr w:type="spellEnd"/>
       <w:r>
         <w:rPr>
           <w:rFonts w:ascii="Times New Roman" w:eastAsia="Times New Roman" w:hAnsi="Times New Roman" w:cs="Times New Roman"/>
@@ -8574,38 +8747,8 @@
           <w:sz w:val="28"/>
           <w:szCs w:val="28"/>
         </w:rPr>
-        <w:t xml:space="preserve">A text box for promotion </w:t>
-      </w:r>
-    </w:p>
-    <w:p>
-      <w:pPr>
-        <w:spacing w:after="0" w:line="240" w:lineRule="auto"/>
-        <w:ind w:left="2160"/>
-        <w:rPr>
-          <w:rFonts w:ascii="Times New Roman" w:eastAsia="Times New Roman" w:hAnsi="Times New Roman" w:cs="Times New Roman"/>
-          <w:sz w:val="28"/>
-          <w:szCs w:val="28"/>
-        </w:rPr>
-      </w:pPr>
-      <w:r>
-        <w:rPr>
-          <w:rFonts w:ascii="Times New Roman" w:eastAsia="Times New Roman" w:hAnsi="Times New Roman" w:cs="Times New Roman"/>
-          <w:sz w:val="28"/>
-          <w:szCs w:val="28"/>
-        </w:rPr>
-        <w:t>entering</w:t>
-      </w:r>
-    </w:p>
-    <w:p>
-      <w:pPr>
-        <w:spacing w:after="0" w:line="240" w:lineRule="auto"/>
-        <w:ind w:left="2160"/>
-        <w:rPr>
-          <w:rFonts w:ascii="Times New Roman" w:eastAsia="Times New Roman" w:hAnsi="Times New Roman" w:cs="Times New Roman"/>
-          <w:sz w:val="28"/>
-          <w:szCs w:val="28"/>
-        </w:rPr>
-      </w:pPr>
+        <w:t>A text box for promotion entering</w:t>
+      </w:r>
     </w:p>
     <w:p>
       <w:pPr>
@@ -8922,7 +9065,6 @@
           <w:sz w:val="28"/>
           <w:szCs w:val="28"/>
         </w:rPr>
-        <w:lastRenderedPageBreak/>
         <w:t>Password field should be masked with asterisks (*****)</w:t>
       </w:r>
     </w:p>
@@ -8969,6 +9111,7 @@
           <w:sz w:val="28"/>
           <w:szCs w:val="28"/>
         </w:rPr>
+        <w:lastRenderedPageBreak/>
         <w:t>Login credentials in UPPER case should not be treated as invalid</w:t>
       </w:r>
     </w:p>
@@ -9289,25 +9432,23 @@
           <w:sz w:val="28"/>
           <w:szCs w:val="28"/>
         </w:rPr>
-        <w:t xml:space="preserve">For a </w:t>
-      </w:r>
-      <w:proofErr w:type="spellStart"/>
-      <w:r>
-        <w:rPr>
-          <w:rFonts w:ascii="Times New Roman" w:eastAsia="Times New Roman" w:hAnsi="Times New Roman" w:cs="Times New Roman"/>
-          <w:sz w:val="28"/>
-          <w:szCs w:val="28"/>
-        </w:rPr>
-        <w:t>eCommerce</w:t>
-      </w:r>
-      <w:proofErr w:type="spellEnd"/>
-      <w:r>
-        <w:rPr>
-          <w:rFonts w:ascii="Times New Roman" w:eastAsia="Times New Roman" w:hAnsi="Times New Roman" w:cs="Times New Roman"/>
-          <w:sz w:val="28"/>
-          <w:szCs w:val="28"/>
-        </w:rPr>
-        <w:t xml:space="preserve"> website </w:t>
+        <w:t>For a e</w:t>
+      </w:r>
+      <w:r>
+        <w:rPr>
+          <w:rFonts w:ascii="Times New Roman" w:eastAsia="Times New Roman" w:hAnsi="Times New Roman" w:cs="Times New Roman"/>
+          <w:sz w:val="28"/>
+          <w:szCs w:val="28"/>
+        </w:rPr>
+        <w:t>-</w:t>
+      </w:r>
+      <w:r>
+        <w:rPr>
+          <w:rFonts w:ascii="Times New Roman" w:eastAsia="Times New Roman" w:hAnsi="Times New Roman" w:cs="Times New Roman"/>
+          <w:sz w:val="28"/>
+          <w:szCs w:val="28"/>
+        </w:rPr>
+        <w:t xml:space="preserve">Commerce website </w:t>
       </w:r>
     </w:p>
     <w:p>
@@ -9330,7 +9471,17 @@
           <w:sz w:val="28"/>
           <w:szCs w:val="28"/>
         </w:rPr>
-        <w:t>Adding a new item to the system should automatically make it searchable</w:t>
+        <w:t>A</w:t>
+      </w:r>
+      <w:bookmarkStart w:id="0" w:name="_GoBack"/>
+      <w:bookmarkEnd w:id="0"/>
+      <w:r>
+        <w:rPr>
+          <w:rFonts w:ascii="Times New Roman" w:eastAsia="Times New Roman" w:hAnsi="Times New Roman" w:cs="Times New Roman"/>
+          <w:sz w:val="28"/>
+          <w:szCs w:val="28"/>
+        </w:rPr>
+        <w:t>dding a new item to the system should automatically make it searchable</w:t>
       </w:r>
     </w:p>
     <w:p>
@@ -9443,7 +9594,7 @@
 </file>
 
 <file path=word/numbering.xml><?xml version="1.0" encoding="utf-8"?>
-<w:numbering xmlns:ve="http://schemas.openxmlformats.org/markup-compatibility/2006" xmlns:o="urn:schemas-microsoft-com:office:office" xmlns:r="http://schemas.openxmlformats.org/officeDocument/2006/relationships" xmlns:m="http://schemas.openxmlformats.org/officeDocument/2006/math" xmlns:v="urn:schemas-microsoft-com:vml" xmlns:wp="http://schemas.openxmlformats.org/drawingml/2006/wordprocessingDrawing" xmlns:w10="urn:schemas-microsoft-com:office:word" xmlns:w="http://schemas.openxmlformats.org/wordprocessingml/2006/main" xmlns:wne="http://schemas.microsoft.com/office/word/2006/wordml">
+<w:numbering xmlns:wpc="http://schemas.microsoft.com/office/word/2010/wordprocessingCanvas" xmlns:mc="http://schemas.openxmlformats.org/markup-compatibility/2006" xmlns:o="urn:schemas-microsoft-com:office:office" xmlns:r="http://schemas.openxmlformats.org/officeDocument/2006/relationships" xmlns:m="http://schemas.openxmlformats.org/officeDocument/2006/math" xmlns:v="urn:schemas-microsoft-com:vml" xmlns:wp14="http://schemas.microsoft.com/office/word/2010/wordprocessingDrawing" xmlns:wp="http://schemas.openxmlformats.org/drawingml/2006/wordprocessingDrawing" xmlns:w10="urn:schemas-microsoft-com:office:word" xmlns:w="http://schemas.openxmlformats.org/wordprocessingml/2006/main" xmlns:w14="http://schemas.microsoft.com/office/word/2010/wordml" xmlns:wpg="http://schemas.microsoft.com/office/word/2010/wordprocessingGroup" xmlns:wpi="http://schemas.microsoft.com/office/word/2010/wordprocessingInk" xmlns:wne="http://schemas.microsoft.com/office/word/2006/wordml" xmlns:wps="http://schemas.microsoft.com/office/word/2010/wordprocessingShape" mc:Ignorable="w14 wp14">
   <w:abstractNum w:abstractNumId="0">
     <w:nsid w:val="0DDF5ED5"/>
     <w:multiLevelType w:val="multilevel"/>
@@ -9562,6 +9713,119 @@
     </w:lvl>
   </w:abstractNum>
   <w:abstractNum w:abstractNumId="1">
+    <w:nsid w:val="2D635BD2"/>
+    <w:multiLevelType w:val="hybridMultilevel"/>
+    <w:tmpl w:val="B99AC31A"/>
+    <w:lvl w:ilvl="0" w:tplc="2874303C">
+      <w:start w:val="3"/>
+      <w:numFmt w:val="bullet"/>
+      <w:lvlText w:val="-"/>
+      <w:lvlJc w:val="left"/>
+      <w:pPr>
+        <w:ind w:left="720" w:hanging="360"/>
+      </w:pPr>
+      <w:rPr>
+        <w:rFonts w:ascii="Times New Roman" w:eastAsia="Times New Roman" w:hAnsi="Times New Roman" w:cs="Times New Roman" w:hint="default"/>
+      </w:rPr>
+    </w:lvl>
+    <w:lvl w:ilvl="1" w:tplc="04090003" w:tentative="1">
+      <w:start w:val="1"/>
+      <w:numFmt w:val="bullet"/>
+      <w:lvlText w:val="o"/>
+      <w:lvlJc w:val="left"/>
+      <w:pPr>
+        <w:ind w:left="1440" w:hanging="360"/>
+      </w:pPr>
+      <w:rPr>
+        <w:rFonts w:ascii="Courier New" w:hAnsi="Courier New" w:cs="Courier New" w:hint="default"/>
+      </w:rPr>
+    </w:lvl>
+    <w:lvl w:ilvl="2" w:tplc="04090005" w:tentative="1">
+      <w:start w:val="1"/>
+      <w:numFmt w:val="bullet"/>
+      <w:lvlText w:val=""/>
+      <w:lvlJc w:val="left"/>
+      <w:pPr>
+        <w:ind w:left="2160" w:hanging="360"/>
+      </w:pPr>
+      <w:rPr>
+        <w:rFonts w:ascii="Wingdings" w:hAnsi="Wingdings" w:hint="default"/>
+      </w:rPr>
+    </w:lvl>
+    <w:lvl w:ilvl="3" w:tplc="04090001" w:tentative="1">
+      <w:start w:val="1"/>
+      <w:numFmt w:val="bullet"/>
+      <w:lvlText w:val=""/>
+      <w:lvlJc w:val="left"/>
+      <w:pPr>
+        <w:ind w:left="2880" w:hanging="360"/>
+      </w:pPr>
+      <w:rPr>
+        <w:rFonts w:ascii="Symbol" w:hAnsi="Symbol" w:hint="default"/>
+      </w:rPr>
+    </w:lvl>
+    <w:lvl w:ilvl="4" w:tplc="04090003" w:tentative="1">
+      <w:start w:val="1"/>
+      <w:numFmt w:val="bullet"/>
+      <w:lvlText w:val="o"/>
+      <w:lvlJc w:val="left"/>
+      <w:pPr>
+        <w:ind w:left="3600" w:hanging="360"/>
+      </w:pPr>
+      <w:rPr>
+        <w:rFonts w:ascii="Courier New" w:hAnsi="Courier New" w:cs="Courier New" w:hint="default"/>
+      </w:rPr>
+    </w:lvl>
+    <w:lvl w:ilvl="5" w:tplc="04090005" w:tentative="1">
+      <w:start w:val="1"/>
+      <w:numFmt w:val="bullet"/>
+      <w:lvlText w:val=""/>
+      <w:lvlJc w:val="left"/>
+      <w:pPr>
+        <w:ind w:left="4320" w:hanging="360"/>
+      </w:pPr>
+      <w:rPr>
+        <w:rFonts w:ascii="Wingdings" w:hAnsi="Wingdings" w:hint="default"/>
+      </w:rPr>
+    </w:lvl>
+    <w:lvl w:ilvl="6" w:tplc="04090001" w:tentative="1">
+      <w:start w:val="1"/>
+      <w:numFmt w:val="bullet"/>
+      <w:lvlText w:val=""/>
+      <w:lvlJc w:val="left"/>
+      <w:pPr>
+        <w:ind w:left="5040" w:hanging="360"/>
+      </w:pPr>
+      <w:rPr>
+        <w:rFonts w:ascii="Symbol" w:hAnsi="Symbol" w:hint="default"/>
+      </w:rPr>
+    </w:lvl>
+    <w:lvl w:ilvl="7" w:tplc="04090003" w:tentative="1">
+      <w:start w:val="1"/>
+      <w:numFmt w:val="bullet"/>
+      <w:lvlText w:val="o"/>
+      <w:lvlJc w:val="left"/>
+      <w:pPr>
+        <w:ind w:left="5760" w:hanging="360"/>
+      </w:pPr>
+      <w:rPr>
+        <w:rFonts w:ascii="Courier New" w:hAnsi="Courier New" w:cs="Courier New" w:hint="default"/>
+      </w:rPr>
+    </w:lvl>
+    <w:lvl w:ilvl="8" w:tplc="04090005" w:tentative="1">
+      <w:start w:val="1"/>
+      <w:numFmt w:val="bullet"/>
+      <w:lvlText w:val=""/>
+      <w:lvlJc w:val="left"/>
+      <w:pPr>
+        <w:ind w:left="6480" w:hanging="360"/>
+      </w:pPr>
+      <w:rPr>
+        <w:rFonts w:ascii="Wingdings" w:hAnsi="Wingdings" w:hint="default"/>
+      </w:rPr>
+    </w:lvl>
+  </w:abstractNum>
+  <w:abstractNum w:abstractNumId="2">
     <w:nsid w:val="5E89083E"/>
     <w:multiLevelType w:val="multilevel"/>
     <w:tmpl w:val="D7EADDAE"/>
@@ -9675,16 +9939,19 @@
     </w:lvl>
   </w:abstractNum>
   <w:num w:numId="1">
-    <w:abstractNumId w:val="1"/>
+    <w:abstractNumId w:val="2"/>
   </w:num>
   <w:num w:numId="2">
     <w:abstractNumId w:val="0"/>
+  </w:num>
+  <w:num w:numId="3">
+    <w:abstractNumId w:val="1"/>
   </w:num>
 </w:numbering>
 </file>
 
 <file path=word/styles.xml><?xml version="1.0" encoding="utf-8"?>
-<w:styles xmlns:r="http://schemas.openxmlformats.org/officeDocument/2006/relationships" xmlns:w="http://schemas.openxmlformats.org/wordprocessingml/2006/main">
+<w:styles xmlns:mc="http://schemas.openxmlformats.org/markup-compatibility/2006" xmlns:r="http://schemas.openxmlformats.org/officeDocument/2006/relationships" xmlns:w="http://schemas.openxmlformats.org/wordprocessingml/2006/main" xmlns:w14="http://schemas.microsoft.com/office/word/2010/wordml" mc:Ignorable="w14">
   <w:docDefaults>
     <w:rPrDefault>
       <w:rPr>
@@ -9855,7 +10122,6 @@
     <w:uiPriority w:val="99"/>
     <w:semiHidden/>
     <w:unhideWhenUsed/>
-    <w:qFormat/>
     <w:tblPr>
       <w:tblInd w:w="0" w:type="dxa"/>
       <w:tblCellMar>
@@ -9906,6 +10172,17 @@
     <w:name w:val="apple-converted-space"/>
     <w:basedOn w:val="DefaultParagraphFont"/>
     <w:rsid w:val="00391735"/>
+  </w:style>
+  <w:style w:type="paragraph" w:styleId="ListParagraph">
+    <w:name w:val="List Paragraph"/>
+    <w:basedOn w:val="Normal"/>
+    <w:uiPriority w:val="34"/>
+    <w:qFormat/>
+    <w:rsid w:val="0015462D"/>
+    <w:pPr>
+      <w:ind w:left="720"/>
+      <w:contextualSpacing/>
+    </w:pPr>
   </w:style>
 </w:styles>
 </file>
@@ -10355,7 +10632,7 @@
   <a:extraClrSchemeLst/>
   <a:extLst>
     <a:ext uri="{05A4C25C-085E-4340-85A3-A5531E510DB2}">
-      <thm15:themeFamily xmlns:thm15="http://schemas.microsoft.com/office/thememl/2012/main" xmlns="" name="Office Theme" id="{62F939B6-93AF-4DB8-9C6B-D6C7DFDC589F}" vid="{4A3C46E8-61CC-4603-A589-7422A47A8E4A}"/>
+      <thm15:themeFamily xmlns="" xmlns:thm15="http://schemas.microsoft.com/office/thememl/2012/main" name="Office Theme" id="{62F939B6-93AF-4DB8-9C6B-D6C7DFDC589F}" vid="{4A3C46E8-61CC-4603-A589-7422A47A8E4A}"/>
     </a:ext>
   </a:extLst>
 </a:theme>
@@ -10366,7 +10643,7 @@
 </file>
 
 <file path=customXml/itemProps1.xml><?xml version="1.0" encoding="utf-8"?>
-<ds:datastoreItem xmlns:ds="http://schemas.openxmlformats.org/officeDocument/2006/customXml" ds:itemID="{22F4FB3D-264E-4A96-BFB3-02B031849F52}">
+<ds:datastoreItem xmlns:ds="http://schemas.openxmlformats.org/officeDocument/2006/customXml" ds:itemID="{63AA8EA9-9071-4628-A6FA-610FAC9F5830}">
   <ds:schemaRefs>
     <ds:schemaRef ds:uri="http://schemas.openxmlformats.org/officeDocument/2006/bibliography"/>
   </ds:schemaRefs>

</xml_diff>